<commit_message>
V2.1 Edit after review
</commit_message>
<xml_diff>
--- a/LH_DESIGN/LH_WF_PUBLISHUPLOAD.docx
+++ b/LH_DESIGN/LH_WF_PUBLISHUPLOAD.docx
@@ -5,83 +5,18 @@
     <w:p>
       <w:pPr>
         <w:rPr>
-          <w:noProof/>
-        </w:rPr>
-      </w:pPr>
-    </w:p>
-    <w:p>
-      <w:pPr>
-        <w:rPr>
-          <w:noProof/>
+          <w:rFonts w:hint="cs"/>
+          <w:rtl/>
         </w:rPr>
       </w:pPr>
       <w:r>
         <w:rPr>
           <w:noProof/>
-          <w:highlight w:val="darkBlue"/>
-        </w:rPr>
-        <w:t>PUBLISH AND APLOAD PAGE</w:t>
-      </w:r>
-      <w:r>
-        <w:rPr>
-          <w:noProof/>
-        </w:rPr>
-        <w:br/>
-      </w:r>
-      <w:r>
-        <w:rPr>
-          <w:noProof/>
-        </w:rPr>
-        <w:br/>
-      </w:r>
-      <w:r>
-        <w:rPr>
-          <w:noProof/>
-        </w:rPr>
-        <w:br/>
-      </w:r>
-      <w:r>
-        <w:rPr>
-          <w:noProof/>
-        </w:rPr>
-        <w:br/>
-      </w:r>
-      <w:r>
-        <w:rPr>
-          <w:noProof/>
-        </w:rPr>
-        <w:br/>
-      </w:r>
-    </w:p>
-    <w:p>
-      <w:pPr>
-        <w:rPr>
-          <w:noProof/>
-        </w:rPr>
-      </w:pPr>
-    </w:p>
-    <w:p>
-      <w:pPr>
-        <w:rPr>
-          <w:noProof/>
-        </w:rPr>
-      </w:pPr>
-      <w:r>
-        <w:rPr>
-          <w:noProof/>
-        </w:rPr>
-        <w:t>1</w:t>
-      </w:r>
-    </w:p>
-    <w:p>
-      <w:r>
-        <w:rPr>
-          <w:noProof/>
         </w:rPr>
         <w:drawing>
-          <wp:inline distT="0" distB="0" distL="0" distR="0" wp14:anchorId="5833F588" wp14:editId="5C5F4EFA">
-            <wp:extent cx="5943600" cy="2607945"/>
-            <wp:effectExtent l="0" t="0" r="0" b="1905"/>
+          <wp:inline distT="0" distB="0" distL="0" distR="0" wp14:anchorId="21B04379" wp14:editId="5732791C">
+            <wp:extent cx="5943600" cy="3980180"/>
+            <wp:effectExtent l="0" t="0" r="0" b="1270"/>
             <wp:docPr id="1" name="Picture 1"/>
             <wp:cNvGraphicFramePr>
               <a:graphicFrameLocks xmlns:a="http://schemas.openxmlformats.org/drawingml/2006/main" noChangeAspect="1"/>
@@ -102,7 +37,7 @@
                   <pic:spPr>
                     <a:xfrm>
                       <a:off x="0" y="0"/>
-                      <a:ext cx="5943600" cy="2607945"/>
+                      <a:ext cx="5943600" cy="3980180"/>
                     </a:xfrm>
                     <a:prstGeom prst="rect">
                       <a:avLst/>
@@ -115,23 +50,53 @@
         </w:drawing>
       </w:r>
     </w:p>
-    <w:p/>
     <w:p>
+      <w:pPr>
+        <w:rPr>
+          <w:rFonts w:hint="cs"/>
+          <w:rtl/>
+        </w:rPr>
+      </w:pPr>
+    </w:p>
+    <w:p>
+      <w:pPr>
+        <w:rPr>
+          <w:rFonts w:hint="cs"/>
+          <w:rtl/>
+        </w:rPr>
+      </w:pPr>
       <w:r>
-        <w:lastRenderedPageBreak/>
+        <w:rPr>
+          <w:rFonts w:hint="cs"/>
+          <w:rtl/>
+        </w:rPr>
         <w:t>2</w:t>
       </w:r>
+    </w:p>
+    <w:p>
+      <w:pPr>
+        <w:rPr>
+          <w:rFonts w:hint="cs"/>
+          <w:rtl/>
+        </w:rPr>
+      </w:pPr>
+    </w:p>
+    <w:p>
+      <w:pPr>
+        <w:rPr>
+          <w:rFonts w:hint="cs"/>
+          <w:rtl/>
+        </w:rPr>
+      </w:pPr>
+      <w:bookmarkStart w:id="0" w:name="_GoBack"/>
       <w:r>
-        <w:br/>
-      </w:r>
-      <w:r>
         <w:rPr>
           <w:noProof/>
         </w:rPr>
         <w:drawing>
-          <wp:inline distT="0" distB="0" distL="0" distR="0" wp14:anchorId="4F65AE3A" wp14:editId="0AD9C602">
-            <wp:extent cx="5943600" cy="3915410"/>
-            <wp:effectExtent l="0" t="0" r="0" b="8890"/>
+          <wp:inline distT="0" distB="0" distL="0" distR="0" wp14:anchorId="31C5FA6A" wp14:editId="78486E1C">
+            <wp:extent cx="5943600" cy="2876550"/>
+            <wp:effectExtent l="0" t="0" r="0" b="0"/>
             <wp:docPr id="2" name="Picture 2"/>
             <wp:cNvGraphicFramePr>
               <a:graphicFrameLocks xmlns:a="http://schemas.openxmlformats.org/drawingml/2006/main" noChangeAspect="1"/>
@@ -152,7 +117,7 @@
                   <pic:spPr>
                     <a:xfrm>
                       <a:off x="0" y="0"/>
-                      <a:ext cx="5943600" cy="3915410"/>
+                      <a:ext cx="5943600" cy="2876550"/>
                     </a:xfrm>
                     <a:prstGeom prst="rect">
                       <a:avLst/>
@@ -164,21 +129,41 @@
           </wp:inline>
         </w:drawing>
       </w:r>
+      <w:bookmarkEnd w:id="0"/>
+    </w:p>
+    <w:p>
+      <w:pPr>
+        <w:rPr>
+          <w:rFonts w:hint="cs"/>
+          <w:rtl/>
+        </w:rPr>
+      </w:pPr>
       <w:r>
-        <w:br/>
+        <w:rPr>
+          <w:rFonts w:hint="cs"/>
+          <w:rtl/>
+        </w:rPr>
+        <w:lastRenderedPageBreak/>
         <w:t>3</w:t>
       </w:r>
+    </w:p>
+    <w:p>
+      <w:pPr>
+        <w:rPr>
+          <w:rFonts w:hint="cs"/>
+          <w:rtl/>
+        </w:rPr>
+      </w:pPr>
+    </w:p>
+    <w:p>
       <w:r>
-        <w:br/>
-      </w:r>
-      <w:r>
         <w:rPr>
           <w:noProof/>
         </w:rPr>
         <w:drawing>
-          <wp:inline distT="0" distB="0" distL="0" distR="0" wp14:anchorId="55266E6C" wp14:editId="3FBC096A">
-            <wp:extent cx="5943600" cy="2600960"/>
-            <wp:effectExtent l="0" t="0" r="0" b="8890"/>
+          <wp:inline distT="0" distB="0" distL="0" distR="0" wp14:anchorId="087280BF" wp14:editId="45D5DC9F">
+            <wp:extent cx="5943600" cy="3041015"/>
+            <wp:effectExtent l="0" t="0" r="0" b="6985"/>
             <wp:docPr id="3" name="Picture 3"/>
             <wp:cNvGraphicFramePr>
               <a:graphicFrameLocks xmlns:a="http://schemas.openxmlformats.org/drawingml/2006/main" noChangeAspect="1"/>
@@ -199,7 +184,7 @@
                   <pic:spPr>
                     <a:xfrm>
                       <a:off x="0" y="0"/>
-                      <a:ext cx="5943600" cy="2600960"/>
+                      <a:ext cx="5943600" cy="3041015"/>
                     </a:xfrm>
                     <a:prstGeom prst="rect">
                       <a:avLst/>
@@ -211,8 +196,6 @@
           </wp:inline>
         </w:drawing>
       </w:r>
-      <w:bookmarkStart w:id="0" w:name="_GoBack"/>
-      <w:bookmarkEnd w:id="0"/>
     </w:p>
     <w:sectPr>
       <w:pgSz w:w="12240" w:h="15840"/>
@@ -418,7 +401,7 @@
     <w:uiPriority w:val="99"/>
     <w:semiHidden/>
     <w:unhideWhenUsed/>
-    <w:rsid w:val="005C6DB2"/>
+    <w:rsid w:val="003D14A9"/>
     <w:pPr>
       <w:spacing w:after="0" w:line="240" w:lineRule="auto"/>
     </w:pPr>
@@ -434,7 +417,7 @@
     <w:link w:val="BalloonText"/>
     <w:uiPriority w:val="99"/>
     <w:semiHidden/>
-    <w:rsid w:val="005C6DB2"/>
+    <w:rsid w:val="003D14A9"/>
     <w:rPr>
       <w:rFonts w:ascii="Tahoma" w:hAnsi="Tahoma" w:cs="Tahoma"/>
       <w:sz w:val="16"/>
@@ -638,7 +621,7 @@
     <w:uiPriority w:val="99"/>
     <w:semiHidden/>
     <w:unhideWhenUsed/>
-    <w:rsid w:val="005C6DB2"/>
+    <w:rsid w:val="003D14A9"/>
     <w:pPr>
       <w:spacing w:after="0" w:line="240" w:lineRule="auto"/>
     </w:pPr>
@@ -654,7 +637,7 @@
     <w:link w:val="BalloonText"/>
     <w:uiPriority w:val="99"/>
     <w:semiHidden/>
-    <w:rsid w:val="005C6DB2"/>
+    <w:rsid w:val="003D14A9"/>
     <w:rPr>
       <w:rFonts w:ascii="Tahoma" w:hAnsi="Tahoma" w:cs="Tahoma"/>
       <w:sz w:val="16"/>

</xml_diff>